<commit_message>
text for instructional dialogue boxes
</commit_message>
<xml_diff>
--- a/CCM/text boxes.docx
+++ b/CCM/text boxes.docx
@@ -164,45 +164,11 @@
         </w:rPr>
         <w:t xml:space="preserve">. </w:t>
       </w:r>
-    </w:p>
-    <w:p>
-      <w:pPr>
-        <w:rPr>
-          <w:rFonts w:ascii="Californian FB" w:hAnsi="Californian FB"/>
-        </w:rPr>
-      </w:pPr>
-      <w:r>
-        <w:rPr>
-          <w:rFonts w:ascii="Californian FB" w:hAnsi="Californian FB"/>
-        </w:rPr>
-        <w:t xml:space="preserve">It </w:t>
-      </w:r>
-      <w:proofErr w:type="gramStart"/>
-      <w:r>
-        <w:rPr>
-          <w:rFonts w:ascii="Californian FB" w:hAnsi="Californian FB"/>
-        </w:rPr>
-        <w:t>is in charge of</w:t>
-      </w:r>
-      <w:proofErr w:type="gramEnd"/>
-      <w:r>
-        <w:rPr>
-          <w:rFonts w:ascii="Californian FB" w:hAnsi="Californian FB"/>
-        </w:rPr>
-        <w:t xml:space="preserve"> actively pumping out solutes into the surrounding fluid.</w:t>
-      </w:r>
-    </w:p>
-    <w:p>
-      <w:pPr>
-        <w:rPr>
-          <w:rFonts w:ascii="Californian FB" w:hAnsi="Californian FB"/>
-        </w:rPr>
-      </w:pPr>
-      <w:r>
-        <w:rPr>
-          <w:rFonts w:ascii="Californian FB" w:hAnsi="Californian FB"/>
-        </w:rPr>
-        <w:t xml:space="preserve">However, it cannot exceed a concentration difference of </w:t>
+      <w:r>
+        <w:rPr>
+          <w:rFonts w:ascii="Californian FB" w:hAnsi="Californian FB"/>
+        </w:rPr>
+        <w:t xml:space="preserve">Its walls are </w:t>
       </w:r>
       <w:r>
         <w:rPr>
@@ -210,95 +176,149 @@
           <w:b/>
           <w:bCs/>
         </w:rPr>
-        <w:t xml:space="preserve">200 </w:t>
-      </w:r>
-      <w:proofErr w:type="spellStart"/>
+        <w:t>impermeable</w:t>
+      </w:r>
+      <w:r>
+        <w:rPr>
+          <w:rFonts w:ascii="Californian FB" w:hAnsi="Californian FB"/>
+        </w:rPr>
+        <w:t xml:space="preserve"> to water.</w:t>
+      </w:r>
+    </w:p>
+    <w:p>
+      <w:pPr>
+        <w:rPr>
+          <w:rFonts w:ascii="Californian FB" w:hAnsi="Californian FB"/>
+        </w:rPr>
+      </w:pPr>
+      <w:r>
+        <w:rPr>
+          <w:rFonts w:ascii="Californian FB" w:hAnsi="Californian FB"/>
+        </w:rPr>
+        <w:t xml:space="preserve">It </w:t>
+      </w:r>
+      <w:proofErr w:type="gramStart"/>
+      <w:r>
+        <w:rPr>
+          <w:rFonts w:ascii="Californian FB" w:hAnsi="Californian FB"/>
+        </w:rPr>
+        <w:t>is in charge of</w:t>
+      </w:r>
+      <w:proofErr w:type="gramEnd"/>
+      <w:r>
+        <w:rPr>
+          <w:rFonts w:ascii="Californian FB" w:hAnsi="Californian FB"/>
+        </w:rPr>
+        <w:t xml:space="preserve"> actively pumping out solutes into the surrounding fluid.</w:t>
+      </w:r>
+    </w:p>
+    <w:p>
+      <w:pPr>
+        <w:rPr>
+          <w:rFonts w:ascii="Californian FB" w:hAnsi="Californian FB"/>
+        </w:rPr>
+      </w:pPr>
+      <w:r>
+        <w:rPr>
+          <w:rFonts w:ascii="Californian FB" w:hAnsi="Californian FB"/>
+        </w:rPr>
+        <w:t xml:space="preserve">However, it cannot exceed a concentration difference of </w:t>
+      </w:r>
       <w:r>
         <w:rPr>
           <w:rFonts w:ascii="Californian FB" w:hAnsi="Californian FB"/>
           <w:b/>
           <w:bCs/>
         </w:rPr>
-        <w:t>mOsm</w:t>
-      </w:r>
-      <w:proofErr w:type="spellEnd"/>
-      <w:r>
-        <w:rPr>
-          <w:rFonts w:ascii="Californian FB" w:hAnsi="Californian FB"/>
-        </w:rPr>
-        <w:t xml:space="preserve"> with the interstitial fluid!</w:t>
-      </w:r>
-    </w:p>
-    <w:p>
-      <w:pPr>
-        <w:rPr>
-          <w:rFonts w:ascii="Californian FB" w:hAnsi="Californian FB"/>
-        </w:rPr>
-      </w:pPr>
-      <w:r>
-        <w:rPr>
-          <w:rFonts w:ascii="Californian FB" w:hAnsi="Californian FB"/>
-        </w:rPr>
-        <w:t xml:space="preserve">Drag the correct element into the corresponding position in the interstitial fluid until </w:t>
-      </w:r>
-      <w:proofErr w:type="gramStart"/>
-      <w:r>
-        <w:rPr>
-          <w:rFonts w:ascii="Californian FB" w:hAnsi="Californian FB"/>
-        </w:rPr>
-        <w:t>you’ve</w:t>
-      </w:r>
-      <w:proofErr w:type="gramEnd"/>
-      <w:r>
-        <w:rPr>
-          <w:rFonts w:ascii="Californian FB" w:hAnsi="Californian FB"/>
-        </w:rPr>
-        <w:t xml:space="preserve"> reduced the concentrations of the limb as much as possible. </w:t>
-      </w:r>
-      <w:r>
-        <w:rPr>
-          <w:rFonts w:ascii="Californian FB" w:hAnsi="Californian FB"/>
-        </w:rPr>
-        <w:t>Press</w:t>
-      </w:r>
-      <w:r>
-        <w:rPr>
-          <w:rFonts w:ascii="Californian FB" w:hAnsi="Californian FB"/>
-        </w:rPr>
-        <w:t xml:space="preserve"> ‘pump’ when you are done.</w:t>
-      </w:r>
-    </w:p>
-    <w:p>
-      <w:pPr>
-        <w:rPr>
-          <w:rFonts w:ascii="Californian FB" w:hAnsi="Californian FB"/>
-        </w:rPr>
-      </w:pPr>
-      <w:r>
-        <w:rPr>
-          <w:rFonts w:ascii="Californian FB" w:hAnsi="Californian FB"/>
-        </w:rPr>
-        <w:t>*Hits pump, all correct*</w:t>
-      </w:r>
-    </w:p>
-    <w:p>
-      <w:pPr>
-        <w:rPr>
-          <w:rFonts w:ascii="Californian FB" w:hAnsi="Californian FB"/>
-        </w:rPr>
-      </w:pPr>
-      <w:r>
-        <w:rPr>
-          <w:rFonts w:ascii="Californian FB" w:hAnsi="Californian FB"/>
-        </w:rPr>
-        <w:t xml:space="preserve">This is the </w:t>
-      </w:r>
+        <w:t xml:space="preserve">200 </w:t>
+      </w:r>
+      <w:proofErr w:type="spellStart"/>
       <w:r>
         <w:rPr>
           <w:rFonts w:ascii="Californian FB" w:hAnsi="Californian FB"/>
           <w:b/>
           <w:bCs/>
         </w:rPr>
+        <w:t>mOsm</w:t>
+      </w:r>
+      <w:proofErr w:type="spellEnd"/>
+      <w:r>
+        <w:rPr>
+          <w:rFonts w:ascii="Californian FB" w:hAnsi="Californian FB"/>
+        </w:rPr>
+        <w:t xml:space="preserve"> with the interstitial fluid!</w:t>
+      </w:r>
+    </w:p>
+    <w:p>
+      <w:pPr>
+        <w:rPr>
+          <w:rFonts w:ascii="Californian FB" w:hAnsi="Californian FB"/>
+        </w:rPr>
+      </w:pPr>
+      <w:r>
+        <w:rPr>
+          <w:rFonts w:ascii="Californian FB" w:hAnsi="Californian FB"/>
+        </w:rPr>
+        <w:t xml:space="preserve">Drag the correct element into the corresponding position in the interstitial fluid until </w:t>
+      </w:r>
+      <w:proofErr w:type="gramStart"/>
+      <w:r>
+        <w:rPr>
+          <w:rFonts w:ascii="Californian FB" w:hAnsi="Californian FB"/>
+        </w:rPr>
+        <w:t>you’ve</w:t>
+      </w:r>
+      <w:proofErr w:type="gramEnd"/>
+      <w:r>
+        <w:rPr>
+          <w:rFonts w:ascii="Californian FB" w:hAnsi="Californian FB"/>
+        </w:rPr>
+        <w:t xml:space="preserve"> reduced the concentrations of the limb as much as possible. </w:t>
+      </w:r>
+      <w:r>
+        <w:rPr>
+          <w:rFonts w:ascii="Californian FB" w:hAnsi="Californian FB"/>
+        </w:rPr>
+        <w:t>Press</w:t>
+      </w:r>
+      <w:r>
+        <w:rPr>
+          <w:rFonts w:ascii="Californian FB" w:hAnsi="Californian FB"/>
+        </w:rPr>
+        <w:t xml:space="preserve"> ‘pump’ when you are done.</w:t>
+      </w:r>
+    </w:p>
+    <w:p>
+      <w:pPr>
+        <w:rPr>
+          <w:rFonts w:ascii="Californian FB" w:hAnsi="Californian FB"/>
+        </w:rPr>
+      </w:pPr>
+      <w:r>
+        <w:rPr>
+          <w:rFonts w:ascii="Californian FB" w:hAnsi="Californian FB"/>
+        </w:rPr>
+        <w:t>*Hits pump, all correct*</w:t>
+      </w:r>
+    </w:p>
+    <w:p>
+      <w:pPr>
+        <w:rPr>
+          <w:rFonts w:ascii="Californian FB" w:hAnsi="Californian FB"/>
+        </w:rPr>
+      </w:pPr>
+      <w:r>
+        <w:rPr>
+          <w:rFonts w:ascii="Californian FB" w:hAnsi="Californian FB"/>
+        </w:rPr>
+        <w:t xml:space="preserve">This is the </w:t>
+      </w:r>
+      <w:r>
+        <w:rPr>
+          <w:rFonts w:ascii="Californian FB" w:hAnsi="Californian FB"/>
+          <w:b/>
+          <w:bCs/>
+        </w:rPr>
         <w:t>descending limb</w:t>
       </w:r>
       <w:r>
@@ -306,6 +326,26 @@
           <w:rFonts w:ascii="Californian FB" w:hAnsi="Californian FB"/>
         </w:rPr>
         <w:t>.</w:t>
+      </w:r>
+      <w:r>
+        <w:rPr>
+          <w:rFonts w:ascii="Californian FB" w:hAnsi="Californian FB"/>
+        </w:rPr>
+        <w:t xml:space="preserve"> Its walls are </w:t>
+      </w:r>
+      <w:r>
+        <w:rPr>
+          <w:rFonts w:ascii="Californian FB" w:hAnsi="Californian FB"/>
+          <w:b/>
+          <w:bCs/>
+        </w:rPr>
+        <w:t>permeable</w:t>
+      </w:r>
+      <w:r>
+        <w:rPr>
+          <w:rFonts w:ascii="Californian FB" w:hAnsi="Californian FB"/>
+        </w:rPr>
+        <w:t xml:space="preserve"> to water.</w:t>
       </w:r>
     </w:p>
     <w:p>

</xml_diff>